<commit_message>
Miscellaneous modifications to Journal Post notes
</commit_message>
<xml_diff>
--- a/Assignments/POLS6310_2019_Spring_JournalPosts_Townes_v00.docx
+++ b/Assignments/POLS6310_2019_Spring_JournalPosts_Townes_v00.docx
@@ -310,8 +310,6 @@
       <w:r>
         <w:t>This would entail actively trying to develop the strongest counter-argument to our preferred position on a topic. Doing so would force us to at least try to interpret the facts of a situation from a different world view.</w:t>
       </w:r>
-      <w:bookmarkStart w:id="0" w:name="_GoBack"/>
-      <w:bookmarkEnd w:id="0"/>
     </w:p>
     <w:p>
       <w:pPr>
@@ -322,14 +320,8 @@
       <w:r>
         <w:t>Another strategy is to try to create an alternative metaphor or analogy for a situation.  Because System 1 thinking works through metaphor and analogy, consciously searching for an alternative metaphor or analogy may force you to re-interpret the facts of a situation from a different worldview, which can only be done by activating System 2 thinking.</w:t>
       </w:r>
-    </w:p>
-    <w:p>
-      <w:pPr>
-        <w:pStyle w:val="ListParagraph"/>
-        <w:spacing w:after="120"/>
-        <w:ind w:left="0"/>
-        <w:contextualSpacing w:val="0"/>
-      </w:pPr>
+      <w:bookmarkStart w:id="0" w:name="_GoBack"/>
+      <w:bookmarkEnd w:id="0"/>
     </w:p>
     <w:sectPr>
       <w:headerReference w:type="default" r:id="rId8"/>
@@ -463,7 +455,7 @@
         <w:b/>
         <w:noProof/>
       </w:rPr>
-      <w:t>2</w:t>
+      <w:t>1</w:t>
     </w:r>
     <w:r>
       <w:rPr>
@@ -844,6 +836,7 @@
   <w:style w:type="character" w:default="1" w:styleId="DefaultParagraphFont">
     <w:name w:val="Default Paragraph Font"/>
     <w:uiPriority w:val="1"/>
+    <w:semiHidden/>
     <w:unhideWhenUsed/>
   </w:style>
   <w:style w:type="table" w:default="1" w:styleId="TableNormal">
@@ -1082,6 +1075,7 @@
   <w:style w:type="character" w:default="1" w:styleId="DefaultParagraphFont">
     <w:name w:val="Default Paragraph Font"/>
     <w:uiPriority w:val="1"/>
+    <w:semiHidden/>
     <w:unhideWhenUsed/>
   </w:style>
   <w:style w:type="table" w:default="1" w:styleId="TableNormal">

</xml_diff>

<commit_message>
Notes on Flood (2010) chapters 1-3
</commit_message>
<xml_diff>
--- a/Assignments/POLS6310_2019_Spring_JournalPosts_Townes_v00.docx
+++ b/Assignments/POLS6310_2019_Spring_JournalPosts_Townes_v00.docx
@@ -370,7 +370,21 @@
         <w:contextualSpacing w:val="0"/>
       </w:pPr>
       <w:r>
-        <w:t>A paragraph describing your analysis of where the policy changes sought by O’Hagan and Lindsay would</w:t>
+        <w:t>A paragraph describing your analysis of where the policy changes sought by</w:t>
+      </w:r>
+      <w:r>
+        <w:t xml:space="preserve"> John</w:t>
+      </w:r>
+      <w:r>
+        <w:t xml:space="preserve"> O’Hagan and </w:t>
+      </w:r>
+      <w:r>
+        <w:t xml:space="preserve">John </w:t>
+      </w:r>
+      <w:bookmarkStart w:id="0" w:name="_GoBack"/>
+      <w:bookmarkEnd w:id="0"/>
+      <w:r>
+        <w:t>Lindsay would</w:t>
       </w:r>
       <w:r>
         <w:t xml:space="preserve"> fall on </w:t>
@@ -401,12 +415,7 @@
         <w:contextualSpacing w:val="0"/>
       </w:pPr>
       <w:r>
-        <w:t>Five bullet points describing an exam</w:t>
-      </w:r>
-      <w:bookmarkStart w:id="0" w:name="_GoBack"/>
-      <w:bookmarkEnd w:id="0"/>
-      <w:r>
-        <w:t>ple from the NYFD of:</w:t>
+        <w:t>Five bullet points describing an example from the NYFD of:</w:t>
       </w:r>
     </w:p>
     <w:p>

</xml_diff>

<commit_message>
Notes for lecture on February 11, 2019
</commit_message>
<xml_diff>
--- a/Assignments/POLS6310_2019_Spring_JournalPosts_Townes_v00.docx
+++ b/Assignments/POLS6310_2019_Spring_JournalPosts_Townes_v00.docx
@@ -838,13 +838,13 @@
       <w:r>
         <w:t>the objective is to produce the greatest amount of good for the greatest amount of people through a market environment.  I believe a dialogic ethic informs cooperative, face-to-face problem solving, which requires discussion and an exchange of information and ideas to solve complex problems.</w:t>
       </w:r>
-    </w:p>
-    <w:p>
-      <w:pPr>
-        <w:spacing w:after="120"/>
-      </w:pPr>
       <w:bookmarkStart w:id="0" w:name="_GoBack"/>
       <w:bookmarkEnd w:id="0"/>
+    </w:p>
+    <w:p>
+      <w:pPr>
+        <w:spacing w:after="120"/>
+      </w:pPr>
     </w:p>
     <w:sectPr>
       <w:headerReference w:type="default" r:id="rId8"/>

</xml_diff>